<commit_message>
updated review document for task b
</commit_message>
<xml_diff>
--- a/Task_B/Task_B_review.docx
+++ b/Task_B/Task_B_review.docx
@@ -10,6 +10,7 @@
           <w:docPartUnique/>
         </w:docPartObj>
       </w:sdtPr>
+      <w:sdtEndPr/>
       <w:sdtContent>
         <w:p>
           <w:r>
@@ -132,6 +133,7 @@
                                     <w:dataBinding w:prefixMappings="xmlns:ns0='http://purl.org/dc/elements/1.1/' xmlns:ns1='http://schemas.openxmlformats.org/package/2006/metadata/core-properties' " w:xpath="/ns1:coreProperties[1]/ns0:creator[1]" w:storeItemID="{6C3C8BC8-F283-45AE-878A-BAB7291924A1}"/>
                                     <w:text/>
                                   </w:sdtPr>
+                                  <w:sdtEndPr/>
                                   <w:sdtContent>
                                     <w:p>
                                       <w:pPr>
@@ -172,6 +174,7 @@
                                       <w:dataBinding w:prefixMappings="xmlns:ns0='http://schemas.openxmlformats.org/officeDocument/2006/extended-properties' " w:xpath="/ns0:Properties[1]/ns0:Company[1]" w:storeItemID="{6668398D-A668-4E3E-A5EB-62B293D839F1}"/>
                                       <w:text/>
                                     </w:sdtPr>
+                                    <w:sdtEndPr/>
                                     <w:sdtContent>
                                       <w:r>
                                         <w:rPr>
@@ -200,6 +203,7 @@
                                       <w:dataBinding w:prefixMappings="xmlns:ns0='http://schemas.microsoft.com/office/2006/coverPageProps' " w:xpath="/ns0:CoverPageProperties[1]/ns0:CompanyAddress[1]" w:storeItemID="{55AF091B-3C7A-41E3-B477-F2FDAA23CFDA}"/>
                                       <w:text/>
                                     </w:sdtPr>
+                                    <w:sdtEndPr/>
                                     <w:sdtContent>
                                       <w:r>
                                         <w:rPr>
@@ -269,6 +273,7 @@
                                     <w:dataBinding w:prefixMappings="xmlns:ns0='http://purl.org/dc/elements/1.1/' xmlns:ns1='http://schemas.openxmlformats.org/package/2006/metadata/core-properties' " w:xpath="/ns1:coreProperties[1]/ns0:title[1]" w:storeItemID="{6C3C8BC8-F283-45AE-878A-BAB7291924A1}"/>
                                     <w:text/>
                                   </w:sdtPr>
+                                  <w:sdtEndPr/>
                                   <w:sdtContent>
                                     <w:p>
                                       <w:pPr>
@@ -334,6 +339,7 @@
                               <w:dataBinding w:prefixMappings="xmlns:ns0='http://purl.org/dc/elements/1.1/' xmlns:ns1='http://schemas.openxmlformats.org/package/2006/metadata/core-properties' " w:xpath="/ns1:coreProperties[1]/ns0:creator[1]" w:storeItemID="{6C3C8BC8-F283-45AE-878A-BAB7291924A1}"/>
                               <w:text/>
                             </w:sdtPr>
+                            <w:sdtEndPr/>
                             <w:sdtContent>
                               <w:p>
                                 <w:pPr>
@@ -374,6 +380,7 @@
                                 <w:dataBinding w:prefixMappings="xmlns:ns0='http://schemas.openxmlformats.org/officeDocument/2006/extended-properties' " w:xpath="/ns0:Properties[1]/ns0:Company[1]" w:storeItemID="{6668398D-A668-4E3E-A5EB-62B293D839F1}"/>
                                 <w:text/>
                               </w:sdtPr>
+                              <w:sdtEndPr/>
                               <w:sdtContent>
                                 <w:r>
                                   <w:rPr>
@@ -402,6 +409,7 @@
                                 <w:dataBinding w:prefixMappings="xmlns:ns0='http://schemas.microsoft.com/office/2006/coverPageProps' " w:xpath="/ns0:CoverPageProperties[1]/ns0:CompanyAddress[1]" w:storeItemID="{55AF091B-3C7A-41E3-B477-F2FDAA23CFDA}"/>
                                 <w:text/>
                               </w:sdtPr>
+                              <w:sdtEndPr/>
                               <w:sdtContent>
                                 <w:r>
                                   <w:rPr>
@@ -437,6 +445,7 @@
                               <w:dataBinding w:prefixMappings="xmlns:ns0='http://purl.org/dc/elements/1.1/' xmlns:ns1='http://schemas.openxmlformats.org/package/2006/metadata/core-properties' " w:xpath="/ns1:coreProperties[1]/ns0:title[1]" w:storeItemID="{6C3C8BC8-F283-45AE-878A-BAB7291924A1}"/>
                               <w:text/>
                             </w:sdtPr>
+                            <w:sdtEndPr/>
                             <w:sdtContent>
                               <w:p>
                                 <w:pPr>
@@ -752,19 +761,47 @@
         </w:rPr>
       </w:pPr>
     </w:p>
+    <w:p/>
+    <w:p/>
+    <w:p>
+      <w:r>
+        <w:lastRenderedPageBreak/>
+        <w:t>(Revision 1) la replaced with move. Deleted code which rounds result – the coursework specifically states to output the quotient.</w:t>
+      </w:r>
+    </w:p>
+    <w:p>
+      <w:proofErr w:type="spellStart"/>
+      <w:r>
+        <w:t>Github</w:t>
+      </w:r>
+      <w:proofErr w:type="spellEnd"/>
+      <w:r>
+        <w:t xml:space="preserve"> commit: </w:t>
+      </w:r>
+      <w:hyperlink r:id="rId8" w:history="1">
+        <w:r>
+          <w:rPr>
+            <w:rStyle w:val="Hyperlink"/>
+          </w:rPr>
+          <w:t>https://github.com/jynxmagic/MIPS-Assembly-Language/commit/f808677e33a0514665adcf2f0e7c558720e0310a#diff-f51c786fcb7d0d04bd18421eda028a57</w:t>
+        </w:r>
+      </w:hyperlink>
+      <w:r>
+        <w:t xml:space="preserve"> </w:t>
+      </w:r>
+    </w:p>
     <w:p>
       <w:pPr>
         <w:rPr>
           <w:i/>
         </w:rPr>
       </w:pPr>
-    </w:p>
-    <w:p>
-      <w:pPr>
+      <w:r>
         <w:rPr>
           <w:i/>
         </w:rPr>
-      </w:pPr>
+        <w:t>New Screenshots</w:t>
+      </w:r>
     </w:p>
     <w:p>
       <w:pPr>
@@ -774,9 +811,254 @@
       </w:pPr>
       <w:r>
         <w:rPr>
+          <w:noProof/>
+        </w:rPr>
+        <w:drawing>
+          <wp:inline distT="0" distB="0" distL="0" distR="0" wp14:anchorId="543FEBBB" wp14:editId="5A09C449">
+            <wp:extent cx="5731510" cy="1122680"/>
+            <wp:effectExtent l="0" t="0" r="2540" b="1270"/>
+            <wp:docPr id="3" name="Picture 3"/>
+            <wp:cNvGraphicFramePr>
+              <a:graphicFrameLocks xmlns:a="http://schemas.openxmlformats.org/drawingml/2006/main" noChangeAspect="1"/>
+            </wp:cNvGraphicFramePr>
+            <a:graphic xmlns:a="http://schemas.openxmlformats.org/drawingml/2006/main">
+              <a:graphicData uri="http://schemas.openxmlformats.org/drawingml/2006/picture">
+                <pic:pic xmlns:pic="http://schemas.openxmlformats.org/drawingml/2006/picture">
+                  <pic:nvPicPr>
+                    <pic:cNvPr id="1" name=""/>
+                    <pic:cNvPicPr/>
+                  </pic:nvPicPr>
+                  <pic:blipFill>
+                    <a:blip r:embed="rId9"/>
+                    <a:stretch>
+                      <a:fillRect/>
+                    </a:stretch>
+                  </pic:blipFill>
+                  <pic:spPr>
+                    <a:xfrm>
+                      <a:off x="0" y="0"/>
+                      <a:ext cx="5731510" cy="1122680"/>
+                    </a:xfrm>
+                    <a:prstGeom prst="rect">
+                      <a:avLst/>
+                    </a:prstGeom>
+                  </pic:spPr>
+                </pic:pic>
+              </a:graphicData>
+            </a:graphic>
+          </wp:inline>
+        </w:drawing>
+      </w:r>
+    </w:p>
+    <w:p>
+      <w:pPr>
+        <w:rPr>
           <w:i/>
         </w:rPr>
-        <w:lastRenderedPageBreak/>
+      </w:pPr>
+      <w:r>
+        <w:rPr>
+          <w:noProof/>
+        </w:rPr>
+        <w:drawing>
+          <wp:inline distT="0" distB="0" distL="0" distR="0" wp14:anchorId="4ABCF3B1" wp14:editId="544EF469">
+            <wp:extent cx="5731510" cy="1119505"/>
+            <wp:effectExtent l="0" t="0" r="2540" b="4445"/>
+            <wp:docPr id="6" name="Picture 6"/>
+            <wp:cNvGraphicFramePr>
+              <a:graphicFrameLocks xmlns:a="http://schemas.openxmlformats.org/drawingml/2006/main" noChangeAspect="1"/>
+            </wp:cNvGraphicFramePr>
+            <a:graphic xmlns:a="http://schemas.openxmlformats.org/drawingml/2006/main">
+              <a:graphicData uri="http://schemas.openxmlformats.org/drawingml/2006/picture">
+                <pic:pic xmlns:pic="http://schemas.openxmlformats.org/drawingml/2006/picture">
+                  <pic:nvPicPr>
+                    <pic:cNvPr id="1" name=""/>
+                    <pic:cNvPicPr/>
+                  </pic:nvPicPr>
+                  <pic:blipFill>
+                    <a:blip r:embed="rId10"/>
+                    <a:stretch>
+                      <a:fillRect/>
+                    </a:stretch>
+                  </pic:blipFill>
+                  <pic:spPr>
+                    <a:xfrm>
+                      <a:off x="0" y="0"/>
+                      <a:ext cx="5731510" cy="1119505"/>
+                    </a:xfrm>
+                    <a:prstGeom prst="rect">
+                      <a:avLst/>
+                    </a:prstGeom>
+                  </pic:spPr>
+                </pic:pic>
+              </a:graphicData>
+            </a:graphic>
+          </wp:inline>
+        </w:drawing>
+      </w:r>
+    </w:p>
+    <w:p>
+      <w:pPr>
+        <w:rPr>
+          <w:i/>
+        </w:rPr>
+      </w:pPr>
+      <w:r>
+        <w:rPr>
+          <w:noProof/>
+        </w:rPr>
+        <w:drawing>
+          <wp:inline distT="0" distB="0" distL="0" distR="0" wp14:anchorId="21EA7C29" wp14:editId="134A8B86">
+            <wp:extent cx="5731510" cy="1136650"/>
+            <wp:effectExtent l="0" t="0" r="2540" b="6350"/>
+            <wp:docPr id="7" name="Picture 7"/>
+            <wp:cNvGraphicFramePr>
+              <a:graphicFrameLocks xmlns:a="http://schemas.openxmlformats.org/drawingml/2006/main" noChangeAspect="1"/>
+            </wp:cNvGraphicFramePr>
+            <a:graphic xmlns:a="http://schemas.openxmlformats.org/drawingml/2006/main">
+              <a:graphicData uri="http://schemas.openxmlformats.org/drawingml/2006/picture">
+                <pic:pic xmlns:pic="http://schemas.openxmlformats.org/drawingml/2006/picture">
+                  <pic:nvPicPr>
+                    <pic:cNvPr id="1" name=""/>
+                    <pic:cNvPicPr/>
+                  </pic:nvPicPr>
+                  <pic:blipFill>
+                    <a:blip r:embed="rId11"/>
+                    <a:stretch>
+                      <a:fillRect/>
+                    </a:stretch>
+                  </pic:blipFill>
+                  <pic:spPr>
+                    <a:xfrm>
+                      <a:off x="0" y="0"/>
+                      <a:ext cx="5731510" cy="1136650"/>
+                    </a:xfrm>
+                    <a:prstGeom prst="rect">
+                      <a:avLst/>
+                    </a:prstGeom>
+                  </pic:spPr>
+                </pic:pic>
+              </a:graphicData>
+            </a:graphic>
+          </wp:inline>
+        </w:drawing>
+      </w:r>
+    </w:p>
+    <w:p>
+      <w:pPr>
+        <w:rPr>
+          <w:i/>
+        </w:rPr>
+      </w:pPr>
+    </w:p>
+    <w:p>
+      <w:pPr>
+        <w:rPr>
+          <w:i/>
+        </w:rPr>
+      </w:pPr>
+    </w:p>
+    <w:p>
+      <w:pPr>
+        <w:rPr>
+          <w:i/>
+        </w:rPr>
+      </w:pPr>
+    </w:p>
+    <w:p>
+      <w:pPr>
+        <w:rPr>
+          <w:i/>
+        </w:rPr>
+      </w:pPr>
+    </w:p>
+    <w:p>
+      <w:pPr>
+        <w:rPr>
+          <w:i/>
+        </w:rPr>
+      </w:pPr>
+    </w:p>
+    <w:p>
+      <w:pPr>
+        <w:rPr>
+          <w:i/>
+        </w:rPr>
+      </w:pPr>
+    </w:p>
+    <w:p>
+      <w:pPr>
+        <w:rPr>
+          <w:i/>
+        </w:rPr>
+      </w:pPr>
+    </w:p>
+    <w:p>
+      <w:pPr>
+        <w:rPr>
+          <w:i/>
+        </w:rPr>
+      </w:pPr>
+    </w:p>
+    <w:p>
+      <w:pPr>
+        <w:rPr>
+          <w:i/>
+        </w:rPr>
+      </w:pPr>
+    </w:p>
+    <w:p>
+      <w:pPr>
+        <w:rPr>
+          <w:i/>
+        </w:rPr>
+      </w:pPr>
+    </w:p>
+    <w:p>
+      <w:pPr>
+        <w:rPr>
+          <w:i/>
+        </w:rPr>
+      </w:pPr>
+    </w:p>
+    <w:p>
+      <w:pPr>
+        <w:rPr>
+          <w:i/>
+        </w:rPr>
+      </w:pPr>
+    </w:p>
+    <w:p>
+      <w:pPr>
+        <w:rPr>
+          <w:i/>
+        </w:rPr>
+      </w:pPr>
+    </w:p>
+    <w:p>
+      <w:pPr>
+        <w:rPr>
+          <w:i/>
+        </w:rPr>
+      </w:pPr>
+    </w:p>
+    <w:p>
+      <w:pPr>
+        <w:rPr>
+          <w:i/>
+        </w:rPr>
+      </w:pPr>
+    </w:p>
+    <w:p>
+      <w:pPr>
+        <w:rPr>
+          <w:i/>
+        </w:rPr>
+      </w:pPr>
+      <w:r>
+        <w:rPr>
+          <w:i/>
+        </w:rPr>
         <w:t>Code</w:t>
       </w:r>
     </w:p>
@@ -1313,7 +1595,7 @@
           <w:szCs w:val="20"/>
           <w:lang w:eastAsia="en-GB"/>
         </w:rPr>
-        <w:t>la</w:t>
+        <w:t>move</w:t>
       </w:r>
       <w:r>
         <w:rPr>
@@ -1358,32 +1640,12 @@
       <w:r>
         <w:rPr>
           <w:rFonts w:ascii="Courier New" w:eastAsia="Times New Roman" w:hAnsi="Courier New" w:cs="Courier New"/>
-          <w:color w:val="FF79C6"/>
-          <w:sz w:val="20"/>
-          <w:szCs w:val="20"/>
-          <w:lang w:eastAsia="en-GB"/>
-        </w:rPr>
-        <w:t>(</w:t>
-      </w:r>
-      <w:r>
-        <w:rPr>
-          <w:rFonts w:ascii="Courier New" w:eastAsia="Times New Roman" w:hAnsi="Courier New" w:cs="Courier New"/>
           <w:color w:val="8BE9FD"/>
           <w:sz w:val="20"/>
           <w:szCs w:val="20"/>
           <w:lang w:eastAsia="en-GB"/>
         </w:rPr>
         <w:t>$v0</w:t>
-      </w:r>
-      <w:r>
-        <w:rPr>
-          <w:rFonts w:ascii="Courier New" w:eastAsia="Times New Roman" w:hAnsi="Courier New" w:cs="Courier New"/>
-          <w:color w:val="FF79C6"/>
-          <w:sz w:val="20"/>
-          <w:szCs w:val="20"/>
-          <w:lang w:eastAsia="en-GB"/>
-        </w:rPr>
-        <w:t>)</w:t>
       </w:r>
     </w:p>
     <w:p>
@@ -1560,29 +1822,7 @@
           <w:szCs w:val="20"/>
           <w:lang w:eastAsia="en-GB"/>
         </w:rPr>
-        <w:t>#Check if integer needs to be rounded up (</w:t>
-      </w:r>
-      <w:proofErr w:type="spellStart"/>
-      <w:r>
-        <w:rPr>
-          <w:rFonts w:ascii="Courier New" w:eastAsia="Times New Roman" w:hAnsi="Courier New" w:cs="Courier New"/>
-          <w:color w:val="6272A4"/>
-          <w:sz w:val="20"/>
-          <w:szCs w:val="20"/>
-          <w:lang w:eastAsia="en-GB"/>
-        </w:rPr>
-        <w:t>mfhi</w:t>
-      </w:r>
-      <w:proofErr w:type="spellEnd"/>
-      <w:r>
-        <w:rPr>
-          <w:rFonts w:ascii="Courier New" w:eastAsia="Times New Roman" w:hAnsi="Courier New" w:cs="Courier New"/>
-          <w:color w:val="6272A4"/>
-          <w:sz w:val="20"/>
-          <w:szCs w:val="20"/>
-          <w:lang w:eastAsia="en-GB"/>
-        </w:rPr>
-        <w:t xml:space="preserve"> contains any remainder), branch to relevant function</w:t>
+        <w:t>#output integer result</w:t>
       </w:r>
     </w:p>
     <w:p>
@@ -1597,7 +1837,32 @@
           <w:lang w:eastAsia="en-GB"/>
         </w:rPr>
       </w:pPr>
-      <w:proofErr w:type="spellStart"/>
+      <w:r>
+        <w:rPr>
+          <w:rFonts w:ascii="Courier New" w:eastAsia="Times New Roman" w:hAnsi="Courier New" w:cs="Courier New"/>
+          <w:b/>
+          <w:bCs/>
+          <w:color w:val="F8F8F2"/>
+          <w:sz w:val="20"/>
+          <w:szCs w:val="20"/>
+          <w:shd w:val="clear" w:color="auto" w:fill="282A36"/>
+          <w:lang w:eastAsia="en-GB"/>
+        </w:rPr>
+        <w:t>output:</w:t>
+      </w:r>
+    </w:p>
+    <w:p>
+      <w:pPr>
+        <w:shd w:val="clear" w:color="auto" w:fill="FFFFFF"/>
+        <w:spacing w:after="0" w:line="240" w:lineRule="auto"/>
+        <w:rPr>
+          <w:rFonts w:ascii="Courier New" w:eastAsia="Times New Roman" w:hAnsi="Courier New" w:cs="Courier New"/>
+          <w:color w:val="000000"/>
+          <w:sz w:val="20"/>
+          <w:szCs w:val="20"/>
+          <w:lang w:eastAsia="en-GB"/>
+        </w:rPr>
+      </w:pPr>
       <w:r>
         <w:rPr>
           <w:rFonts w:ascii="Courier New" w:eastAsia="Times New Roman" w:hAnsi="Courier New" w:cs="Courier New"/>
@@ -1608,9 +1873,8 @@
           <w:szCs w:val="20"/>
           <w:lang w:eastAsia="en-GB"/>
         </w:rPr>
-        <w:t>mfhi</w:t>
-      </w:r>
-      <w:proofErr w:type="spellEnd"/>
+        <w:t>move</w:t>
+      </w:r>
       <w:r>
         <w:rPr>
           <w:rFonts w:ascii="Courier New" w:eastAsia="Times New Roman" w:hAnsi="Courier New" w:cs="Courier New"/>
@@ -1629,7 +1893,37 @@
           <w:szCs w:val="20"/>
           <w:lang w:eastAsia="en-GB"/>
         </w:rPr>
-        <w:t>$a3</w:t>
+        <w:t>$a0</w:t>
+      </w:r>
+      <w:r>
+        <w:rPr>
+          <w:rFonts w:ascii="Courier New" w:eastAsia="Times New Roman" w:hAnsi="Courier New" w:cs="Courier New"/>
+          <w:color w:val="FF79C6"/>
+          <w:sz w:val="20"/>
+          <w:szCs w:val="20"/>
+          <w:lang w:eastAsia="en-GB"/>
+        </w:rPr>
+        <w:t>,</w:t>
+      </w:r>
+      <w:r>
+        <w:rPr>
+          <w:rFonts w:ascii="Courier New" w:eastAsia="Times New Roman" w:hAnsi="Courier New" w:cs="Courier New"/>
+          <w:color w:val="000000"/>
+          <w:sz w:val="20"/>
+          <w:szCs w:val="20"/>
+          <w:lang w:eastAsia="en-GB"/>
+        </w:rPr>
+        <w:t xml:space="preserve"> </w:t>
+      </w:r>
+      <w:r>
+        <w:rPr>
+          <w:rFonts w:ascii="Courier New" w:eastAsia="Times New Roman" w:hAnsi="Courier New" w:cs="Courier New"/>
+          <w:color w:val="8BE9FD"/>
+          <w:sz w:val="20"/>
+          <w:szCs w:val="20"/>
+          <w:lang w:eastAsia="en-GB"/>
+        </w:rPr>
+        <w:t>$a2</w:t>
       </w:r>
     </w:p>
     <w:p>
@@ -1644,7 +1938,6 @@
           <w:lang w:eastAsia="en-GB"/>
         </w:rPr>
       </w:pPr>
-      <w:proofErr w:type="spellStart"/>
       <w:r>
         <w:rPr>
           <w:rFonts w:ascii="Courier New" w:eastAsia="Times New Roman" w:hAnsi="Courier New" w:cs="Courier New"/>
@@ -1655,9 +1948,8 @@
           <w:szCs w:val="20"/>
           <w:lang w:eastAsia="en-GB"/>
         </w:rPr>
-        <w:t>bgtz</w:t>
-      </w:r>
-      <w:proofErr w:type="spellEnd"/>
+        <w:t>li</w:t>
+      </w:r>
       <w:r>
         <w:rPr>
           <w:rFonts w:ascii="Courier New" w:eastAsia="Times New Roman" w:hAnsi="Courier New" w:cs="Courier New"/>
@@ -1676,7 +1968,7 @@
           <w:szCs w:val="20"/>
           <w:lang w:eastAsia="en-GB"/>
         </w:rPr>
-        <w:t>$a3</w:t>
+        <w:t>$v0</w:t>
       </w:r>
       <w:r>
         <w:rPr>
@@ -1701,15 +1993,12 @@
       <w:r>
         <w:rPr>
           <w:rFonts w:ascii="Courier New" w:eastAsia="Times New Roman" w:hAnsi="Courier New" w:cs="Courier New"/>
-          <w:b/>
-          <w:bCs/>
-          <w:color w:val="F8F8F2"/>
-          <w:sz w:val="20"/>
-          <w:szCs w:val="20"/>
-          <w:shd w:val="clear" w:color="auto" w:fill="282A36"/>
-          <w:lang w:eastAsia="en-GB"/>
-        </w:rPr>
-        <w:t>round</w:t>
+          <w:color w:val="FF5555"/>
+          <w:sz w:val="20"/>
+          <w:szCs w:val="20"/>
+          <w:lang w:eastAsia="en-GB"/>
+        </w:rPr>
+        <w:t>1</w:t>
       </w:r>
     </w:p>
     <w:p>
@@ -1735,62 +2024,9 @@
           <w:szCs w:val="20"/>
           <w:lang w:eastAsia="en-GB"/>
         </w:rPr>
-        <w:t>beqz</w:t>
+        <w:t>syscall</w:t>
       </w:r>
       <w:proofErr w:type="spellEnd"/>
-      <w:r>
-        <w:rPr>
-          <w:rFonts w:ascii="Courier New" w:eastAsia="Times New Roman" w:hAnsi="Courier New" w:cs="Courier New"/>
-          <w:color w:val="000000"/>
-          <w:sz w:val="20"/>
-          <w:szCs w:val="20"/>
-          <w:lang w:eastAsia="en-GB"/>
-        </w:rPr>
-        <w:t xml:space="preserve"> </w:t>
-      </w:r>
-      <w:r>
-        <w:rPr>
-          <w:rFonts w:ascii="Courier New" w:eastAsia="Times New Roman" w:hAnsi="Courier New" w:cs="Courier New"/>
-          <w:color w:val="8BE9FD"/>
-          <w:sz w:val="20"/>
-          <w:szCs w:val="20"/>
-          <w:lang w:eastAsia="en-GB"/>
-        </w:rPr>
-        <w:t>$a3</w:t>
-      </w:r>
-      <w:r>
-        <w:rPr>
-          <w:rFonts w:ascii="Courier New" w:eastAsia="Times New Roman" w:hAnsi="Courier New" w:cs="Courier New"/>
-          <w:color w:val="FF79C6"/>
-          <w:sz w:val="20"/>
-          <w:szCs w:val="20"/>
-          <w:lang w:eastAsia="en-GB"/>
-        </w:rPr>
-        <w:t>,</w:t>
-      </w:r>
-      <w:r>
-        <w:rPr>
-          <w:rFonts w:ascii="Courier New" w:eastAsia="Times New Roman" w:hAnsi="Courier New" w:cs="Courier New"/>
-          <w:color w:val="000000"/>
-          <w:sz w:val="20"/>
-          <w:szCs w:val="20"/>
-          <w:lang w:eastAsia="en-GB"/>
-        </w:rPr>
-        <w:t xml:space="preserve"> </w:t>
-      </w:r>
-      <w:r>
-        <w:rPr>
-          <w:rFonts w:ascii="Courier New" w:eastAsia="Times New Roman" w:hAnsi="Courier New" w:cs="Courier New"/>
-          <w:b/>
-          <w:bCs/>
-          <w:color w:val="F8F8F2"/>
-          <w:sz w:val="20"/>
-          <w:szCs w:val="20"/>
-          <w:shd w:val="clear" w:color="auto" w:fill="282A36"/>
-          <w:lang w:eastAsia="en-GB"/>
-        </w:rPr>
-        <w:t>output</w:t>
-      </w:r>
     </w:p>
     <w:p>
       <w:pPr>
@@ -1810,462 +2046,49 @@
         <w:shd w:val="clear" w:color="auto" w:fill="FFFFFF"/>
         <w:spacing w:after="0" w:line="240" w:lineRule="auto"/>
         <w:rPr>
+          <w:rFonts w:ascii="Times New Roman" w:eastAsia="Times New Roman" w:hAnsi="Times New Roman" w:cs="Times New Roman"/>
+          <w:sz w:val="24"/>
+          <w:szCs w:val="24"/>
+          <w:lang w:eastAsia="en-GB"/>
+        </w:rPr>
+      </w:pPr>
+      <w:r>
+        <w:rPr>
           <w:rFonts w:ascii="Courier New" w:eastAsia="Times New Roman" w:hAnsi="Courier New" w:cs="Courier New"/>
           <w:color w:val="6272A4"/>
           <w:sz w:val="20"/>
           <w:szCs w:val="20"/>
           <w:lang w:eastAsia="en-GB"/>
         </w:rPr>
-      </w:pPr>
-      <w:r>
-        <w:rPr>
-          <w:rFonts w:ascii="Courier New" w:eastAsia="Times New Roman" w:hAnsi="Courier New" w:cs="Courier New"/>
-          <w:color w:val="6272A4"/>
-          <w:sz w:val="20"/>
-          <w:szCs w:val="20"/>
-          <w:lang w:eastAsia="en-GB"/>
-        </w:rPr>
-        <w:t>#round integer result (we cheat and just add 1)</w:t>
-      </w:r>
-    </w:p>
-    <w:p>
-      <w:pPr>
-        <w:shd w:val="clear" w:color="auto" w:fill="FFFFFF"/>
-        <w:spacing w:after="0" w:line="240" w:lineRule="auto"/>
-        <w:rPr>
-          <w:rFonts w:ascii="Courier New" w:eastAsia="Times New Roman" w:hAnsi="Courier New" w:cs="Courier New"/>
-          <w:color w:val="000000"/>
-          <w:sz w:val="20"/>
-          <w:szCs w:val="20"/>
-          <w:lang w:eastAsia="en-GB"/>
-        </w:rPr>
-      </w:pPr>
-      <w:r>
-        <w:rPr>
-          <w:rFonts w:ascii="Courier New" w:eastAsia="Times New Roman" w:hAnsi="Courier New" w:cs="Courier New"/>
-          <w:b/>
-          <w:bCs/>
-          <w:color w:val="F8F8F2"/>
-          <w:sz w:val="20"/>
-          <w:szCs w:val="20"/>
-          <w:shd w:val="clear" w:color="auto" w:fill="282A36"/>
-          <w:lang w:eastAsia="en-GB"/>
-        </w:rPr>
-        <w:t>round:</w:t>
-      </w:r>
-    </w:p>
-    <w:p>
-      <w:pPr>
-        <w:shd w:val="clear" w:color="auto" w:fill="FFFFFF"/>
-        <w:spacing w:after="0" w:line="240" w:lineRule="auto"/>
-        <w:rPr>
-          <w:rFonts w:ascii="Courier New" w:eastAsia="Times New Roman" w:hAnsi="Courier New" w:cs="Courier New"/>
-          <w:color w:val="000000"/>
-          <w:sz w:val="20"/>
-          <w:szCs w:val="20"/>
-          <w:lang w:eastAsia="en-GB"/>
-        </w:rPr>
-      </w:pPr>
-      <w:r>
-        <w:rPr>
-          <w:rFonts w:ascii="Courier New" w:eastAsia="Times New Roman" w:hAnsi="Courier New" w:cs="Courier New"/>
-          <w:b/>
-          <w:bCs/>
-          <w:color w:val="FF8080"/>
-          <w:sz w:val="20"/>
-          <w:szCs w:val="20"/>
-          <w:lang w:eastAsia="en-GB"/>
-        </w:rPr>
-        <w:t>add</w:t>
-      </w:r>
-      <w:r>
-        <w:rPr>
-          <w:rFonts w:ascii="Courier New" w:eastAsia="Times New Roman" w:hAnsi="Courier New" w:cs="Courier New"/>
-          <w:color w:val="000000"/>
-          <w:sz w:val="20"/>
-          <w:szCs w:val="20"/>
-          <w:lang w:eastAsia="en-GB"/>
-        </w:rPr>
+        <w:t>#end</w:t>
+      </w:r>
+    </w:p>
+    <w:p/>
+    <w:p>
+      <w:proofErr w:type="spellStart"/>
+      <w:r>
+        <w:t>Github</w:t>
+      </w:r>
+      <w:proofErr w:type="spellEnd"/>
+      <w:r>
+        <w:t xml:space="preserve"> commit</w:t>
+      </w:r>
+      <w:r>
+        <w:t>s</w:t>
+      </w:r>
+      <w:r>
+        <w:t xml:space="preserve">: </w:t>
+      </w:r>
+      <w:hyperlink r:id="rId12" w:history="1">
+        <w:r>
+          <w:rPr>
+            <w:rStyle w:val="Hyperlink"/>
+          </w:rPr>
+          <w:t>https://github.com/jynxmagic/MIPS-Assembly-Language/commits/master/Task_B/Task_B.asm</w:t>
+        </w:r>
+      </w:hyperlink>
+      <w:r>
         <w:t xml:space="preserve"> </w:t>
-      </w:r>
-      <w:r>
-        <w:rPr>
-          <w:rFonts w:ascii="Courier New" w:eastAsia="Times New Roman" w:hAnsi="Courier New" w:cs="Courier New"/>
-          <w:color w:val="8BE9FD"/>
-          <w:sz w:val="20"/>
-          <w:szCs w:val="20"/>
-          <w:lang w:eastAsia="en-GB"/>
-        </w:rPr>
-        <w:t>$a2</w:t>
-      </w:r>
-      <w:r>
-        <w:rPr>
-          <w:rFonts w:ascii="Courier New" w:eastAsia="Times New Roman" w:hAnsi="Courier New" w:cs="Courier New"/>
-          <w:color w:val="FF79C6"/>
-          <w:sz w:val="20"/>
-          <w:szCs w:val="20"/>
-          <w:lang w:eastAsia="en-GB"/>
-        </w:rPr>
-        <w:t>,</w:t>
-      </w:r>
-      <w:r>
-        <w:rPr>
-          <w:rFonts w:ascii="Courier New" w:eastAsia="Times New Roman" w:hAnsi="Courier New" w:cs="Courier New"/>
-          <w:color w:val="000000"/>
-          <w:sz w:val="20"/>
-          <w:szCs w:val="20"/>
-          <w:lang w:eastAsia="en-GB"/>
-        </w:rPr>
-        <w:t xml:space="preserve"> </w:t>
-      </w:r>
-      <w:r>
-        <w:rPr>
-          <w:rFonts w:ascii="Courier New" w:eastAsia="Times New Roman" w:hAnsi="Courier New" w:cs="Courier New"/>
-          <w:color w:val="8BE9FD"/>
-          <w:sz w:val="20"/>
-          <w:szCs w:val="20"/>
-          <w:lang w:eastAsia="en-GB"/>
-        </w:rPr>
-        <w:t>$a2</w:t>
-      </w:r>
-      <w:r>
-        <w:rPr>
-          <w:rFonts w:ascii="Courier New" w:eastAsia="Times New Roman" w:hAnsi="Courier New" w:cs="Courier New"/>
-          <w:color w:val="FF79C6"/>
-          <w:sz w:val="20"/>
-          <w:szCs w:val="20"/>
-          <w:lang w:eastAsia="en-GB"/>
-        </w:rPr>
-        <w:t>,</w:t>
-      </w:r>
-      <w:r>
-        <w:rPr>
-          <w:rFonts w:ascii="Courier New" w:eastAsia="Times New Roman" w:hAnsi="Courier New" w:cs="Courier New"/>
-          <w:color w:val="000000"/>
-          <w:sz w:val="20"/>
-          <w:szCs w:val="20"/>
-          <w:lang w:eastAsia="en-GB"/>
-        </w:rPr>
-        <w:t xml:space="preserve"> </w:t>
-      </w:r>
-      <w:r>
-        <w:rPr>
-          <w:rFonts w:ascii="Courier New" w:eastAsia="Times New Roman" w:hAnsi="Courier New" w:cs="Courier New"/>
-          <w:color w:val="FF5555"/>
-          <w:sz w:val="20"/>
-          <w:szCs w:val="20"/>
-          <w:lang w:eastAsia="en-GB"/>
-        </w:rPr>
-        <w:t>1</w:t>
-      </w:r>
-    </w:p>
-    <w:p>
-      <w:pPr>
-        <w:shd w:val="clear" w:color="auto" w:fill="FFFFFF"/>
-        <w:spacing w:after="0" w:line="240" w:lineRule="auto"/>
-        <w:rPr>
-          <w:rFonts w:ascii="Courier New" w:eastAsia="Times New Roman" w:hAnsi="Courier New" w:cs="Courier New"/>
-          <w:color w:val="000000"/>
-          <w:sz w:val="20"/>
-          <w:szCs w:val="20"/>
-          <w:lang w:eastAsia="en-GB"/>
-        </w:rPr>
-      </w:pPr>
-    </w:p>
-    <w:p>
-      <w:pPr>
-        <w:shd w:val="clear" w:color="auto" w:fill="FFFFFF"/>
-        <w:spacing w:after="0" w:line="240" w:lineRule="auto"/>
-        <w:rPr>
-          <w:rFonts w:ascii="Courier New" w:eastAsia="Times New Roman" w:hAnsi="Courier New" w:cs="Courier New"/>
-          <w:color w:val="6272A4"/>
-          <w:sz w:val="20"/>
-          <w:szCs w:val="20"/>
-          <w:lang w:eastAsia="en-GB"/>
-        </w:rPr>
-      </w:pPr>
-      <w:r>
-        <w:rPr>
-          <w:rFonts w:ascii="Courier New" w:eastAsia="Times New Roman" w:hAnsi="Courier New" w:cs="Courier New"/>
-          <w:color w:val="6272A4"/>
-          <w:sz w:val="20"/>
-          <w:szCs w:val="20"/>
-          <w:lang w:eastAsia="en-GB"/>
-        </w:rPr>
-        <w:t>#output integer result</w:t>
-      </w:r>
-    </w:p>
-    <w:p>
-      <w:pPr>
-        <w:shd w:val="clear" w:color="auto" w:fill="FFFFFF"/>
-        <w:spacing w:after="0" w:line="240" w:lineRule="auto"/>
-        <w:rPr>
-          <w:rFonts w:ascii="Courier New" w:eastAsia="Times New Roman" w:hAnsi="Courier New" w:cs="Courier New"/>
-          <w:color w:val="000000"/>
-          <w:sz w:val="20"/>
-          <w:szCs w:val="20"/>
-          <w:lang w:eastAsia="en-GB"/>
-        </w:rPr>
-      </w:pPr>
-      <w:r>
-        <w:rPr>
-          <w:rFonts w:ascii="Courier New" w:eastAsia="Times New Roman" w:hAnsi="Courier New" w:cs="Courier New"/>
-          <w:b/>
-          <w:bCs/>
-          <w:color w:val="F8F8F2"/>
-          <w:sz w:val="20"/>
-          <w:szCs w:val="20"/>
-          <w:shd w:val="clear" w:color="auto" w:fill="282A36"/>
-          <w:lang w:eastAsia="en-GB"/>
-        </w:rPr>
-        <w:t>output:</w:t>
-      </w:r>
-    </w:p>
-    <w:p>
-      <w:pPr>
-        <w:shd w:val="clear" w:color="auto" w:fill="FFFFFF"/>
-        <w:spacing w:after="0" w:line="240" w:lineRule="auto"/>
-        <w:rPr>
-          <w:rFonts w:ascii="Courier New" w:eastAsia="Times New Roman" w:hAnsi="Courier New" w:cs="Courier New"/>
-          <w:color w:val="000000"/>
-          <w:sz w:val="20"/>
-          <w:szCs w:val="20"/>
-          <w:lang w:eastAsia="en-GB"/>
-        </w:rPr>
-      </w:pPr>
-      <w:r>
-        <w:rPr>
-          <w:rFonts w:ascii="Courier New" w:eastAsia="Times New Roman" w:hAnsi="Courier New" w:cs="Courier New"/>
-          <w:b/>
-          <w:bCs/>
-          <w:color w:val="FF8080"/>
-          <w:sz w:val="20"/>
-          <w:szCs w:val="20"/>
-          <w:lang w:eastAsia="en-GB"/>
-        </w:rPr>
-        <w:t>la</w:t>
-      </w:r>
-      <w:r>
-        <w:rPr>
-          <w:rFonts w:ascii="Courier New" w:eastAsia="Times New Roman" w:hAnsi="Courier New" w:cs="Courier New"/>
-          <w:color w:val="000000"/>
-          <w:sz w:val="20"/>
-          <w:szCs w:val="20"/>
-          <w:lang w:eastAsia="en-GB"/>
-        </w:rPr>
-        <w:t xml:space="preserve"> </w:t>
-      </w:r>
-      <w:r>
-        <w:rPr>
-          <w:rFonts w:ascii="Courier New" w:eastAsia="Times New Roman" w:hAnsi="Courier New" w:cs="Courier New"/>
-          <w:color w:val="8BE9FD"/>
-          <w:sz w:val="20"/>
-          <w:szCs w:val="20"/>
-          <w:lang w:eastAsia="en-GB"/>
-        </w:rPr>
-        <w:t>$a0</w:t>
-      </w:r>
-      <w:r>
-        <w:rPr>
-          <w:rFonts w:ascii="Courier New" w:eastAsia="Times New Roman" w:hAnsi="Courier New" w:cs="Courier New"/>
-          <w:color w:val="FF79C6"/>
-          <w:sz w:val="20"/>
-          <w:szCs w:val="20"/>
-          <w:lang w:eastAsia="en-GB"/>
-        </w:rPr>
-        <w:t>,</w:t>
-      </w:r>
-      <w:r>
-        <w:rPr>
-          <w:rFonts w:ascii="Courier New" w:eastAsia="Times New Roman" w:hAnsi="Courier New" w:cs="Courier New"/>
-          <w:color w:val="000000"/>
-          <w:sz w:val="20"/>
-          <w:szCs w:val="20"/>
-          <w:lang w:eastAsia="en-GB"/>
-        </w:rPr>
-        <w:t xml:space="preserve"> </w:t>
-      </w:r>
-      <w:r>
-        <w:rPr>
-          <w:rFonts w:ascii="Courier New" w:eastAsia="Times New Roman" w:hAnsi="Courier New" w:cs="Courier New"/>
-          <w:color w:val="FF79C6"/>
-          <w:sz w:val="20"/>
-          <w:szCs w:val="20"/>
-          <w:lang w:eastAsia="en-GB"/>
-        </w:rPr>
-        <w:t>(</w:t>
-      </w:r>
-      <w:r>
-        <w:rPr>
-          <w:rFonts w:ascii="Courier New" w:eastAsia="Times New Roman" w:hAnsi="Courier New" w:cs="Courier New"/>
-          <w:color w:val="8BE9FD"/>
-          <w:sz w:val="20"/>
-          <w:szCs w:val="20"/>
-          <w:lang w:eastAsia="en-GB"/>
-        </w:rPr>
-        <w:t>$a2</w:t>
-      </w:r>
-      <w:r>
-        <w:rPr>
-          <w:rFonts w:ascii="Courier New" w:eastAsia="Times New Roman" w:hAnsi="Courier New" w:cs="Courier New"/>
-          <w:color w:val="FF79C6"/>
-          <w:sz w:val="20"/>
-          <w:szCs w:val="20"/>
-          <w:lang w:eastAsia="en-GB"/>
-        </w:rPr>
-        <w:t>)</w:t>
-      </w:r>
-    </w:p>
-    <w:p>
-      <w:pPr>
-        <w:shd w:val="clear" w:color="auto" w:fill="FFFFFF"/>
-        <w:spacing w:after="0" w:line="240" w:lineRule="auto"/>
-        <w:rPr>
-          <w:rFonts w:ascii="Courier New" w:eastAsia="Times New Roman" w:hAnsi="Courier New" w:cs="Courier New"/>
-          <w:color w:val="000000"/>
-          <w:sz w:val="20"/>
-          <w:szCs w:val="20"/>
-          <w:lang w:eastAsia="en-GB"/>
-        </w:rPr>
-      </w:pPr>
-      <w:r>
-        <w:rPr>
-          <w:rFonts w:ascii="Courier New" w:eastAsia="Times New Roman" w:hAnsi="Courier New" w:cs="Courier New"/>
-          <w:b/>
-          <w:bCs/>
-          <w:color w:val="FF8080"/>
-          <w:sz w:val="20"/>
-          <w:szCs w:val="20"/>
-          <w:lang w:eastAsia="en-GB"/>
-        </w:rPr>
-        <w:t>li</w:t>
-      </w:r>
-      <w:r>
-        <w:rPr>
-          <w:rFonts w:ascii="Courier New" w:eastAsia="Times New Roman" w:hAnsi="Courier New" w:cs="Courier New"/>
-          <w:color w:val="000000"/>
-          <w:sz w:val="20"/>
-          <w:szCs w:val="20"/>
-          <w:lang w:eastAsia="en-GB"/>
-        </w:rPr>
-        <w:t xml:space="preserve"> </w:t>
-      </w:r>
-      <w:r>
-        <w:rPr>
-          <w:rFonts w:ascii="Courier New" w:eastAsia="Times New Roman" w:hAnsi="Courier New" w:cs="Courier New"/>
-          <w:color w:val="8BE9FD"/>
-          <w:sz w:val="20"/>
-          <w:szCs w:val="20"/>
-          <w:lang w:eastAsia="en-GB"/>
-        </w:rPr>
-        <w:t>$v0</w:t>
-      </w:r>
-      <w:r>
-        <w:rPr>
-          <w:rFonts w:ascii="Courier New" w:eastAsia="Times New Roman" w:hAnsi="Courier New" w:cs="Courier New"/>
-          <w:color w:val="FF79C6"/>
-          <w:sz w:val="20"/>
-          <w:szCs w:val="20"/>
-          <w:lang w:eastAsia="en-GB"/>
-        </w:rPr>
-        <w:t>,</w:t>
-      </w:r>
-      <w:r>
-        <w:rPr>
-          <w:rFonts w:ascii="Courier New" w:eastAsia="Times New Roman" w:hAnsi="Courier New" w:cs="Courier New"/>
-          <w:color w:val="000000"/>
-          <w:sz w:val="20"/>
-          <w:szCs w:val="20"/>
-          <w:lang w:eastAsia="en-GB"/>
-        </w:rPr>
-        <w:t xml:space="preserve"> </w:t>
-      </w:r>
-      <w:r>
-        <w:rPr>
-          <w:rFonts w:ascii="Courier New" w:eastAsia="Times New Roman" w:hAnsi="Courier New" w:cs="Courier New"/>
-          <w:color w:val="FF5555"/>
-          <w:sz w:val="20"/>
-          <w:szCs w:val="20"/>
-          <w:lang w:eastAsia="en-GB"/>
-        </w:rPr>
-        <w:t>1</w:t>
-      </w:r>
-    </w:p>
-    <w:p>
-      <w:pPr>
-        <w:shd w:val="clear" w:color="auto" w:fill="FFFFFF"/>
-        <w:spacing w:after="0" w:line="240" w:lineRule="auto"/>
-        <w:rPr>
-          <w:rFonts w:ascii="Courier New" w:eastAsia="Times New Roman" w:hAnsi="Courier New" w:cs="Courier New"/>
-          <w:color w:val="000000"/>
-          <w:sz w:val="20"/>
-          <w:szCs w:val="20"/>
-          <w:lang w:eastAsia="en-GB"/>
-        </w:rPr>
-      </w:pPr>
-      <w:proofErr w:type="spellStart"/>
-      <w:r>
-        <w:rPr>
-          <w:rFonts w:ascii="Courier New" w:eastAsia="Times New Roman" w:hAnsi="Courier New" w:cs="Courier New"/>
-          <w:b/>
-          <w:bCs/>
-          <w:color w:val="FF8080"/>
-          <w:sz w:val="20"/>
-          <w:szCs w:val="20"/>
-          <w:lang w:eastAsia="en-GB"/>
-        </w:rPr>
-        <w:t>syscall</w:t>
-      </w:r>
-      <w:proofErr w:type="spellEnd"/>
-    </w:p>
-    <w:p>
-      <w:pPr>
-        <w:shd w:val="clear" w:color="auto" w:fill="FFFFFF"/>
-        <w:spacing w:after="0" w:line="240" w:lineRule="auto"/>
-        <w:rPr>
-          <w:rFonts w:ascii="Courier New" w:eastAsia="Times New Roman" w:hAnsi="Courier New" w:cs="Courier New"/>
-          <w:color w:val="000000"/>
-          <w:sz w:val="20"/>
-          <w:szCs w:val="20"/>
-          <w:lang w:eastAsia="en-GB"/>
-        </w:rPr>
-      </w:pPr>
-    </w:p>
-    <w:p>
-      <w:pPr>
-        <w:shd w:val="clear" w:color="auto" w:fill="FFFFFF"/>
-        <w:spacing w:after="0" w:line="240" w:lineRule="auto"/>
-        <w:rPr>
-          <w:rFonts w:ascii="Courier New" w:eastAsia="Times New Roman" w:hAnsi="Courier New" w:cs="Courier New"/>
-          <w:color w:val="6272A4"/>
-          <w:sz w:val="20"/>
-          <w:szCs w:val="20"/>
-          <w:lang w:eastAsia="en-GB"/>
-        </w:rPr>
-      </w:pPr>
-      <w:r>
-        <w:rPr>
-          <w:rFonts w:ascii="Courier New" w:eastAsia="Times New Roman" w:hAnsi="Courier New" w:cs="Courier New"/>
-          <w:color w:val="6272A4"/>
-          <w:sz w:val="20"/>
-          <w:szCs w:val="20"/>
-          <w:lang w:eastAsia="en-GB"/>
-        </w:rPr>
-        <w:t>#end</w:t>
-      </w:r>
-    </w:p>
-    <w:p/>
-    <w:p>
-      <w:proofErr w:type="spellStart"/>
-      <w:r>
-        <w:t>Github</w:t>
-      </w:r>
-      <w:proofErr w:type="spellEnd"/>
-      <w:r>
-        <w:t xml:space="preserve"> commit: </w:t>
-      </w:r>
-      <w:r>
-        <w:t>https://github.com/jynxmagic/MIPS-Assembly-Language/commit/e31b076fcf6ed5aa7b284679552d5a98f4d49dc3</w:t>
       </w:r>
       <w:bookmarkStart w:id="0" w:name="_GoBack"/>
       <w:bookmarkEnd w:id="0"/>
@@ -2838,6 +2661,29 @@
       <w:szCs w:val="20"/>
     </w:rPr>
   </w:style>
+  <w:style w:type="character" w:styleId="Hyperlink">
+    <w:name w:val="Hyperlink"/>
+    <w:basedOn w:val="DefaultParagraphFont"/>
+    <w:uiPriority w:val="99"/>
+    <w:unhideWhenUsed/>
+    <w:rsid w:val="00D639BF"/>
+    <w:rPr>
+      <w:color w:val="0563C1" w:themeColor="hyperlink"/>
+      <w:u w:val="single"/>
+    </w:rPr>
+  </w:style>
+  <w:style w:type="character" w:styleId="UnresolvedMention">
+    <w:name w:val="Unresolved Mention"/>
+    <w:basedOn w:val="DefaultParagraphFont"/>
+    <w:uiPriority w:val="99"/>
+    <w:semiHidden/>
+    <w:unhideWhenUsed/>
+    <w:rsid w:val="00D639BF"/>
+    <w:rPr>
+      <w:color w:val="808080"/>
+      <w:shd w:val="clear" w:color="auto" w:fill="E6E6E6"/>
+    </w:rPr>
+  </w:style>
 </w:styles>
 </file>
 

</xml_diff>

<commit_message>
updated review of task b to include correct termination of program
</commit_message>
<xml_diff>
--- a/Task_B/Task_B_review.docx
+++ b/Task_B/Task_B_review.docx
@@ -778,7 +778,7 @@
       <w:r>
         <w:t xml:space="preserve"> commit: </w:t>
       </w:r>
-      <w:hyperlink r:id="rId8" w:history="1">
+      <w:hyperlink r:id="rId8" w:anchor="diff-f51c786fcb7d0d04bd18421eda028a57" w:history="1">
         <w:r>
           <w:rPr>
             <w:rStyle w:val="Hyperlink"/>
@@ -953,10 +953,20 @@
     </w:p>
     <w:p>
       <w:pPr>
+        <w:spacing w:before="240"/>
+      </w:pPr>
+      <w:r>
+        <w:t>(</w:t>
+      </w:r>
+      <w:r>
         <w:rPr>
           <w:i/>
         </w:rPr>
-      </w:pPr>
+        <w:t>Revision 2</w:t>
+      </w:r>
+      <w:r>
+        <w:t xml:space="preserve">) Correctly terminated the program. </w:t>
+      </w:r>
     </w:p>
     <w:p>
       <w:pPr>
@@ -964,6 +974,15 @@
           <w:i/>
         </w:rPr>
       </w:pPr>
+      <w:hyperlink r:id="rId12" w:history="1">
+        <w:r>
+          <w:rPr>
+            <w:rStyle w:val="Hyperlink"/>
+            <w:i/>
+          </w:rPr>
+          <w:t>https://github.com/jynxmagic/MIPS-Assembly-Language/commit/8714e6f2582afa47c5eaf5547d7bb62cc74d8604</w:t>
+        </w:r>
+      </w:hyperlink>
     </w:p>
     <w:p>
       <w:pPr>
@@ -1034,31 +1053,11 @@
           <w:i/>
         </w:rPr>
       </w:pPr>
-    </w:p>
-    <w:p>
-      <w:pPr>
+      <w:r>
         <w:rPr>
           <w:i/>
         </w:rPr>
-      </w:pPr>
-    </w:p>
-    <w:p>
-      <w:pPr>
-        <w:rPr>
-          <w:i/>
-        </w:rPr>
-      </w:pPr>
-    </w:p>
-    <w:p>
-      <w:pPr>
-        <w:rPr>
-          <w:i/>
-        </w:rPr>
-      </w:pPr>
-      <w:r>
-        <w:rPr>
-          <w:i/>
-        </w:rPr>
+        <w:lastRenderedPageBreak/>
         <w:t>Code</w:t>
       </w:r>
     </w:p>
@@ -2046,22 +2045,125 @@
         <w:shd w:val="clear" w:color="auto" w:fill="FFFFFF"/>
         <w:spacing w:after="0" w:line="240" w:lineRule="auto"/>
         <w:rPr>
+          <w:rFonts w:ascii="Courier New" w:eastAsia="Times New Roman" w:hAnsi="Courier New" w:cs="Courier New"/>
+          <w:color w:val="6272A4"/>
+          <w:sz w:val="20"/>
+          <w:szCs w:val="20"/>
+          <w:lang w:eastAsia="en-GB"/>
+        </w:rPr>
+      </w:pPr>
+      <w:r>
+        <w:rPr>
+          <w:rFonts w:ascii="Courier New" w:eastAsia="Times New Roman" w:hAnsi="Courier New" w:cs="Courier New"/>
+          <w:color w:val="6272A4"/>
+          <w:sz w:val="20"/>
+          <w:szCs w:val="20"/>
+          <w:lang w:eastAsia="en-GB"/>
+        </w:rPr>
+        <w:t>#end</w:t>
+      </w:r>
+    </w:p>
+    <w:p>
+      <w:pPr>
+        <w:shd w:val="clear" w:color="auto" w:fill="FFFFFF"/>
+        <w:spacing w:after="0" w:line="240" w:lineRule="auto"/>
+        <w:rPr>
+          <w:rFonts w:ascii="Courier New" w:eastAsia="Times New Roman" w:hAnsi="Courier New" w:cs="Courier New"/>
+          <w:color w:val="000000"/>
+          <w:sz w:val="20"/>
+          <w:szCs w:val="20"/>
+          <w:lang w:eastAsia="en-GB"/>
+        </w:rPr>
+      </w:pPr>
+      <w:r>
+        <w:rPr>
+          <w:rFonts w:ascii="Courier New" w:eastAsia="Times New Roman" w:hAnsi="Courier New" w:cs="Courier New"/>
+          <w:b/>
+          <w:bCs/>
+          <w:color w:val="FF8080"/>
+          <w:sz w:val="20"/>
+          <w:szCs w:val="20"/>
+          <w:lang w:eastAsia="en-GB"/>
+        </w:rPr>
+        <w:t>li</w:t>
+      </w:r>
+      <w:r>
+        <w:rPr>
+          <w:rFonts w:ascii="Courier New" w:eastAsia="Times New Roman" w:hAnsi="Courier New" w:cs="Courier New"/>
+          <w:color w:val="000000"/>
+          <w:sz w:val="20"/>
+          <w:szCs w:val="20"/>
+          <w:lang w:eastAsia="en-GB"/>
+        </w:rPr>
+        <w:t xml:space="preserve"> </w:t>
+      </w:r>
+      <w:r>
+        <w:rPr>
+          <w:rFonts w:ascii="Courier New" w:eastAsia="Times New Roman" w:hAnsi="Courier New" w:cs="Courier New"/>
+          <w:color w:val="8BE9FD"/>
+          <w:sz w:val="20"/>
+          <w:szCs w:val="20"/>
+          <w:lang w:eastAsia="en-GB"/>
+        </w:rPr>
+        <w:t>$v0</w:t>
+      </w:r>
+      <w:r>
+        <w:rPr>
+          <w:rFonts w:ascii="Courier New" w:eastAsia="Times New Roman" w:hAnsi="Courier New" w:cs="Courier New"/>
+          <w:color w:val="FF79C6"/>
+          <w:sz w:val="20"/>
+          <w:szCs w:val="20"/>
+          <w:lang w:eastAsia="en-GB"/>
+        </w:rPr>
+        <w:t>,</w:t>
+      </w:r>
+      <w:r>
+        <w:rPr>
+          <w:rFonts w:ascii="Courier New" w:eastAsia="Times New Roman" w:hAnsi="Courier New" w:cs="Courier New"/>
+          <w:color w:val="000000"/>
+          <w:sz w:val="20"/>
+          <w:szCs w:val="20"/>
+          <w:lang w:eastAsia="en-GB"/>
+        </w:rPr>
+        <w:t xml:space="preserve"> </w:t>
+      </w:r>
+      <w:r>
+        <w:rPr>
+          <w:rFonts w:ascii="Courier New" w:eastAsia="Times New Roman" w:hAnsi="Courier New" w:cs="Courier New"/>
+          <w:color w:val="FF5555"/>
+          <w:sz w:val="20"/>
+          <w:szCs w:val="20"/>
+          <w:lang w:eastAsia="en-GB"/>
+        </w:rPr>
+        <w:t>10</w:t>
+      </w:r>
+    </w:p>
+    <w:p>
+      <w:pPr>
+        <w:shd w:val="clear" w:color="auto" w:fill="FFFFFF"/>
+        <w:spacing w:after="0" w:line="240" w:lineRule="auto"/>
+        <w:rPr>
           <w:rFonts w:ascii="Times New Roman" w:eastAsia="Times New Roman" w:hAnsi="Times New Roman" w:cs="Times New Roman"/>
           <w:sz w:val="24"/>
           <w:szCs w:val="24"/>
           <w:lang w:eastAsia="en-GB"/>
         </w:rPr>
       </w:pPr>
-      <w:r>
-        <w:rPr>
-          <w:rFonts w:ascii="Courier New" w:eastAsia="Times New Roman" w:hAnsi="Courier New" w:cs="Courier New"/>
-          <w:color w:val="6272A4"/>
-          <w:sz w:val="20"/>
-          <w:szCs w:val="20"/>
-          <w:lang w:eastAsia="en-GB"/>
-        </w:rPr>
-        <w:t>#end</w:t>
-      </w:r>
+      <w:proofErr w:type="spellStart"/>
+      <w:r>
+        <w:rPr>
+          <w:rFonts w:ascii="Courier New" w:eastAsia="Times New Roman" w:hAnsi="Courier New" w:cs="Courier New"/>
+          <w:b/>
+          <w:bCs/>
+          <w:color w:val="F8F8F2"/>
+          <w:sz w:val="20"/>
+          <w:szCs w:val="20"/>
+          <w:shd w:val="clear" w:color="auto" w:fill="282A36"/>
+          <w:lang w:eastAsia="en-GB"/>
+        </w:rPr>
+        <w:t>syscall</w:t>
+      </w:r>
+      <w:proofErr w:type="spellEnd"/>
     </w:p>
     <w:p/>
     <w:p>
@@ -2079,7 +2181,7 @@
       <w:r>
         <w:t xml:space="preserve">: </w:t>
       </w:r>
-      <w:hyperlink r:id="rId12" w:history="1">
+      <w:hyperlink r:id="rId13" w:history="1">
         <w:r>
           <w:rPr>
             <w:rStyle w:val="Hyperlink"/>

</xml_diff>